<commit_message>
Update Memo Werkafspraak inmeten 04-12-2019 v06.docx
</commit_message>
<xml_diff>
--- a/werkafspraken in wording/Memo Werkafspraak inmeten 04-12-2019 v06.docx
+++ b/werkafspraken in wording/Memo Werkafspraak inmeten 04-12-2019 v06.docx
@@ -502,14 +502,12 @@
       <w:r>
         <w:t xml:space="preserve">en </w:t>
       </w:r>
-      <w:proofErr w:type="spellStart"/>
       <w:r>
         <w:rPr>
           <w:b/>
         </w:rPr>
-        <w:t>anderszijds</w:t>
-      </w:r>
-      <w:proofErr w:type="spellEnd"/>
+        <w:t>anderzijds</w:t>
+      </w:r>
       <w:r>
         <w:t xml:space="preserve"> het toe</w:t>
       </w:r>
@@ -817,13 +815,13 @@
         </w:rPr>
         <w:t>MaaiveldVeranderdNatuurlijkProces</w:t>
       </w:r>
+      <w:proofErr w:type="spellEnd"/>
       <w:r>
         <w:rPr>
           <w:rFonts w:cs="Segoe UI"/>
         </w:rPr>
         <w:t>’</w:t>
       </w:r>
-      <w:proofErr w:type="spellEnd"/>
     </w:p>
     <w:p>
       <w:pPr>
@@ -1785,14 +1783,12 @@
       <w:r>
         <w:t xml:space="preserve"> 13</w:t>
       </w:r>
-      <w:bookmarkStart w:id="0" w:name="_GoBack"/>
       <w:r>
         <w:rPr>
           <w:vertAlign w:val="superscript"/>
         </w:rPr>
         <w:t>e</w:t>
       </w:r>
-      <w:bookmarkEnd w:id="0"/>
       <w:r>
         <w:t xml:space="preserve"> </w:t>
       </w:r>
@@ -2201,7 +2197,7 @@
           <w:szCs w:val="22"/>
         </w:rPr>
       </w:pPr>
-      <w:bookmarkStart w:id="1" w:name="_Toc504380802"/>
+      <w:bookmarkStart w:id="0" w:name="_Toc504380802"/>
       <w:r>
         <w:rPr>
           <w:rFonts w:ascii="Verdana" w:hAnsi="Verdana"/>
@@ -2215,7 +2211,7 @@
       <w:r>
         <w:t xml:space="preserve">Gebaseerd op bovenstaande gebeurtenissen worden twee nieuwe berichten toegevoegd voor het aanleveren van meetgegevens. Deze twee berichten zijn gebaseerd op de bestaande berichten GMW-Maaiveldpositie en GMW-Posities. De eerste is bedoeld voor het aanleveren van alleen een nieuwe maaiveld positie. De tweede is bedoeld voor het aanleveren van een nieuwe positie van één of meerdere buizen in een put en indien van toepassing bijbehorende maaiveldverandering. In de bijlage zijn deze in detail uitgewerkt. </w:t>
       </w:r>
-      <w:bookmarkEnd w:id="1"/>
+      <w:bookmarkEnd w:id="0"/>
     </w:p>
     <w:p>
       <w:pPr>
@@ -2867,34 +2863,51 @@
       <w:r>
         <w:t>Registratie</w:t>
       </w:r>
+      <w:bookmarkStart w:id="1" w:name="_GoBack"/>
+      <w:bookmarkEnd w:id="1"/>
     </w:p>
     <w:p>
-      <w:r>
-        <w:t xml:space="preserve">Issue aanmaken in de </w:t>
-      </w:r>
-      <w:proofErr w:type="spellStart"/>
-      <w:r>
-        <w:t>G</w:t>
-      </w:r>
-      <w:r>
-        <w:t>ithub</w:t>
-      </w:r>
-      <w:proofErr w:type="spellEnd"/>
-      <w:r>
-        <w:t xml:space="preserve"> van GMW </w:t>
-      </w:r>
+      <w:hyperlink r:id="rId9" w:history="1">
+        <w:r>
+          <w:rPr>
+            <w:rStyle w:val="Hyperlink"/>
+          </w:rPr>
+          <w:t>https://github.com/BROprogramma/GMW/issues/51</w:t>
+        </w:r>
+      </w:hyperlink>
     </w:p>
-    <w:p/>
     <w:p>
+      <w:hyperlink r:id="rId10" w:history="1">
+        <w:r>
+          <w:rPr>
+            <w:rStyle w:val="Hyperlink"/>
+          </w:rPr>
+          <w:t>https://github.com/BROprogramma/GMW/issues/52</w:t>
+        </w:r>
+      </w:hyperlink>
+    </w:p>
+    <w:p>
+      <w:pPr>
+        <w:rPr>
+          <w:rFonts w:ascii="Calibri" w:hAnsi="Calibri"/>
+          <w:kern w:val="0"/>
+          <w:sz w:val="22"/>
+          <w:szCs w:val="22"/>
+        </w:rPr>
+      </w:pPr>
+      <w:hyperlink r:id="rId11" w:history="1">
+        <w:r>
+          <w:rPr>
+            <w:rStyle w:val="Hyperlink"/>
+          </w:rPr>
+          <w:t>https://broketen.atlassian.net/browse/BROK-357</w:t>
+        </w:r>
+      </w:hyperlink>
+    </w:p>
+    <w:p>
       <w:pPr>
         <w:spacing w:after="160" w:line="259" w:lineRule="auto"/>
       </w:pPr>
-      <w:r>
-        <w:rPr>
-          <w:highlight w:val="yellow"/>
-        </w:rPr>
-        <w:t>Ketenbacklog issues voor aanpassingen bronhouderportaal en LV-BRO</w:t>
-      </w:r>
     </w:p>
     <w:p>
       <w:pPr>
@@ -3275,7 +3288,7 @@
                     </pic:cNvPicPr>
                   </pic:nvPicPr>
                   <pic:blipFill>
-                    <a:blip r:embed="rId9">
+                    <a:blip r:embed="rId12">
                       <a:extLst>
                         <a:ext uri="{28A0092B-C50C-407E-A947-70E740481C1C}">
                           <a14:useLocalDpi xmlns:a14="http://schemas.microsoft.com/office/drawing/2010/main" val="0"/>
@@ -4245,7 +4258,7 @@
                     </pic:cNvPicPr>
                   </pic:nvPicPr>
                   <pic:blipFill>
-                    <a:blip r:embed="rId10">
+                    <a:blip r:embed="rId13">
                       <a:extLst>
                         <a:ext uri="{28A0092B-C50C-407E-A947-70E740481C1C}">
                           <a14:useLocalDpi xmlns:a14="http://schemas.microsoft.com/office/drawing/2010/main" val="0"/>
@@ -5913,10 +5926,10 @@
     </w:p>
     <w:p/>
     <w:sectPr>
-      <w:headerReference w:type="default" r:id="rId11"/>
-      <w:footerReference w:type="default" r:id="rId12"/>
-      <w:headerReference w:type="first" r:id="rId13"/>
-      <w:footerReference w:type="first" r:id="rId14"/>
+      <w:headerReference w:type="default" r:id="rId14"/>
+      <w:footerReference w:type="default" r:id="rId15"/>
+      <w:headerReference w:type="first" r:id="rId16"/>
+      <w:footerReference w:type="first" r:id="rId17"/>
       <w:pgSz w:w="11906" w:h="16838"/>
       <w:pgMar w:top="2569" w:right="1418" w:bottom="1418" w:left="1418" w:header="0" w:footer="380" w:gutter="0"/>
       <w:cols w:space="708"/>
@@ -8680,6 +8693,7 @@
     <w:lsdException w:name="HTML Sample" w:semiHidden="1" w:unhideWhenUsed="1"/>
     <w:lsdException w:name="HTML Typewriter" w:semiHidden="1" w:unhideWhenUsed="1"/>
     <w:lsdException w:name="HTML Variable" w:semiHidden="1" w:unhideWhenUsed="1"/>
+    <w:lsdException w:name="Normal Table" w:semiHidden="1" w:unhideWhenUsed="1"/>
     <w:lsdException w:name="annotation subject" w:semiHidden="1" w:unhideWhenUsed="1"/>
     <w:lsdException w:name="No List" w:semiHidden="1" w:unhideWhenUsed="1"/>
     <w:lsdException w:name="Outline List 1" w:semiHidden="1" w:unhideWhenUsed="1"/>
@@ -8726,8 +8740,10 @@
     <w:lsdException w:name="Table Subtle 2" w:semiHidden="1" w:unhideWhenUsed="1"/>
     <w:lsdException w:name="Table Web 1" w:semiHidden="1" w:unhideWhenUsed="1"/>
     <w:lsdException w:name="Table Web 2" w:semiHidden="1" w:unhideWhenUsed="1"/>
+    <w:lsdException w:name="Table Web 3" w:semiHidden="1" w:unhideWhenUsed="1"/>
     <w:lsdException w:name="Balloon Text" w:semiHidden="1" w:unhideWhenUsed="1"/>
     <w:lsdException w:name="Table Grid" w:uiPriority="59"/>
+    <w:lsdException w:name="Table Theme" w:semiHidden="1" w:unhideWhenUsed="1"/>
     <w:lsdException w:name="Placeholder Text" w:semiHidden="1" w:uiPriority="99"/>
     <w:lsdException w:name="No Spacing" w:uiPriority="1" w:qFormat="1"/>
     <w:lsdException w:name="Light Shading" w:uiPriority="60"/>
@@ -13784,7 +13800,7 @@
 </file>
 
 <file path=customXml/itemProps1.xml><?xml version="1.0" encoding="utf-8"?>
-<ds:datastoreItem xmlns:ds="http://schemas.openxmlformats.org/officeDocument/2006/customXml" ds:itemID="{7C530266-D046-4119-B589-AE8F64263A5C}">
+<ds:datastoreItem xmlns:ds="http://schemas.openxmlformats.org/officeDocument/2006/customXml" ds:itemID="{6830B9EB-B5DD-43FB-AB14-B58EC2D7352D}">
   <ds:schemaRefs>
     <ds:schemaRef ds:uri="http://schemas.openxmlformats.org/officeDocument/2006/bibliography"/>
   </ds:schemaRefs>

</xml_diff>